<commit_message>
Added score counters with 3 teams
</commit_message>
<xml_diff>
--- a/Отчет по проекту_Петруничев_ИКБО-50-23.docx
+++ b/Отчет по проекту_Петруничев_ИКБО-50-23.docx
@@ -1038,7 +1038,23 @@
           <w:szCs w:val="28"/>
         </w:rPr>
         <w:tab/>
-        <w:t>«____»____________ 202</w:t>
+        <w:t>«___</w:t>
+      </w:r>
+      <w:proofErr w:type="gramStart"/>
+      <w:r>
+        <w:rPr>
+          <w:sz w:val="28"/>
+          <w:szCs w:val="28"/>
+        </w:rPr>
+        <w:t>_»_</w:t>
+      </w:r>
+      <w:proofErr w:type="gramEnd"/>
+      <w:r>
+        <w:rPr>
+          <w:sz w:val="28"/>
+          <w:szCs w:val="28"/>
+        </w:rPr>
+        <w:t>___________ 202</w:t>
       </w:r>
       <w:r>
         <w:rPr>
@@ -1202,8 +1218,8 @@
         <w:t>5</w:t>
       </w:r>
     </w:p>
-    <w:bookmarkStart w:id="2" w:name="_Toc166722509" w:displacedByCustomXml="next"/>
-    <w:bookmarkStart w:id="3" w:name="_Toc166722649" w:displacedByCustomXml="next"/>
+    <w:bookmarkStart w:id="2" w:name="_Toc166722649" w:displacedByCustomXml="next"/>
+    <w:bookmarkStart w:id="3" w:name="_Toc166722509" w:displacedByCustomXml="next"/>
     <w:sdt>
       <w:sdtPr>
         <w:rPr>
@@ -5107,7 +5123,27 @@
           <w:sz w:val="28"/>
           <w:szCs w:val="28"/>
         </w:rPr>
-        <w:t xml:space="preserve"> на языке Kotlin направлен на разработку платформы, обеспечивающей функциональность </w:t>
+        <w:t xml:space="preserve"> на языке </w:t>
+      </w:r>
+      <w:proofErr w:type="spellStart"/>
+      <w:r>
+        <w:rPr>
+          <w:rFonts w:cs="Times New Roman"/>
+          <w:kern w:val="32"/>
+          <w:sz w:val="28"/>
+          <w:szCs w:val="28"/>
+        </w:rPr>
+        <w:t>Kotlin</w:t>
+      </w:r>
+      <w:proofErr w:type="spellEnd"/>
+      <w:r>
+        <w:rPr>
+          <w:rFonts w:cs="Times New Roman"/>
+          <w:kern w:val="32"/>
+          <w:sz w:val="28"/>
+          <w:szCs w:val="28"/>
+        </w:rPr>
+        <w:t xml:space="preserve"> направлен на разработку платформы, обеспечивающей функциональность </w:t>
       </w:r>
       <w:r>
         <w:rPr>
@@ -6142,13 +6178,23 @@
           <w:szCs w:val="28"/>
         </w:rPr>
       </w:pPr>
+      <w:proofErr w:type="spellStart"/>
       <w:r>
         <w:rPr>
           <w:rFonts w:ascii="Times New Roman" w:hAnsi="Times New Roman"/>
           <w:kern w:val="32"/>
           <w:szCs w:val="28"/>
         </w:rPr>
-        <w:t>Лысачева М.М.:</w:t>
+        <w:t>Лысачева</w:t>
+      </w:r>
+      <w:proofErr w:type="spellEnd"/>
+      <w:r>
+        <w:rPr>
+          <w:rFonts w:ascii="Times New Roman" w:hAnsi="Times New Roman"/>
+          <w:kern w:val="32"/>
+          <w:szCs w:val="28"/>
+        </w:rPr>
+        <w:t xml:space="preserve"> М.М.:</w:t>
       </w:r>
       <w:r>
         <w:rPr>
@@ -8095,7 +8141,23 @@
         <w:t xml:space="preserve"> </w:t>
       </w:r>
       <w:r>
-        <w:t>Схематическое представление (Use Case Diagram)</w:t>
+        <w:t>Схематическое представление (</w:t>
+      </w:r>
+      <w:proofErr w:type="spellStart"/>
+      <w:r>
+        <w:t>Use</w:t>
+      </w:r>
+      <w:proofErr w:type="spellEnd"/>
+      <w:r>
+        <w:t xml:space="preserve"> Case </w:t>
+      </w:r>
+      <w:proofErr w:type="spellStart"/>
+      <w:r>
+        <w:t>Diagram</w:t>
+      </w:r>
+      <w:proofErr w:type="spellEnd"/>
+      <w:r>
+        <w:t>)</w:t>
       </w:r>
       <w:bookmarkEnd w:id="22"/>
     </w:p>
@@ -8906,33 +8968,44 @@
     <w:p>
       <w:pPr>
         <w:pStyle w:val="af6"/>
+      </w:pPr>
+      <w:r>
+        <w:t>Рисунок</w:t>
+      </w:r>
+      <w:r>
+        <w:t xml:space="preserve"> 6 – </w:t>
+      </w:r>
+      <w:r>
+        <w:t>Файл</w:t>
+      </w:r>
+      <w:r>
+        <w:t xml:space="preserve"> </w:t>
+      </w:r>
+      <w:r>
         <w:rPr>
           <w:lang w:val="en-US"/>
         </w:rPr>
-      </w:pPr>
-      <w:r>
-        <w:t>Рисунок</w:t>
-      </w:r>
+        <w:t>build</w:t>
+      </w:r>
+      <w:r>
+        <w:t>.</w:t>
+      </w:r>
+      <w:proofErr w:type="spellStart"/>
       <w:r>
         <w:rPr>
           <w:lang w:val="en-US"/>
         </w:rPr>
-        <w:t xml:space="preserve"> 6 – </w:t>
-      </w:r>
-      <w:r>
-        <w:t>Файл</w:t>
+        <w:t>gradle</w:t>
+      </w:r>
+      <w:proofErr w:type="spellEnd"/>
+      <w:r>
+        <w:t>.</w:t>
       </w:r>
       <w:r>
         <w:rPr>
           <w:lang w:val="en-US"/>
         </w:rPr>
-        <w:t xml:space="preserve"> </w:t>
-      </w:r>
-      <w:r>
-        <w:rPr>
-          <w:lang w:val="en-US"/>
-        </w:rPr>
-        <w:t>build.gradle.kts</w:t>
+        <w:t>kts</w:t>
       </w:r>
     </w:p>
     <w:p>
@@ -8950,7 +9023,6 @@
         <w:jc w:val="both"/>
         <w:rPr>
           <w:rFonts w:cs="Times New Roman"/>
-          <w:lang w:val="en-US"/>
         </w:rPr>
       </w:pPr>
     </w:p>
@@ -9056,7 +9128,151 @@
           <w:sz w:val="28"/>
           <w:szCs w:val="28"/>
         </w:rPr>
-        <w:t>Архитектура приложения может быть построена на основе паттерна MVVM: данные и бизнес-логика хранятся во ViewModel, а UI реализован через Composable-функции Jetpack Compose. Состояния экрана управляются через remember и mutableStateOf, что обеспечивает реактивность интерфейса. Для навигации между экранами можно использовать собственные флаги состояния или интегрировать Compose Navigation. Данные (например, вопросы и темы) могут храниться в репозитории, который взаимодействует с ViewModel.</w:t>
+        <w:t xml:space="preserve">Архитектура приложения может быть построена на основе паттерна MVVM: данные и бизнес-логика хранятся во </w:t>
+      </w:r>
+      <w:proofErr w:type="spellStart"/>
+      <w:r>
+        <w:rPr>
+          <w:sz w:val="28"/>
+          <w:szCs w:val="28"/>
+        </w:rPr>
+        <w:t>ViewModel</w:t>
+      </w:r>
+      <w:proofErr w:type="spellEnd"/>
+      <w:r>
+        <w:rPr>
+          <w:sz w:val="28"/>
+          <w:szCs w:val="28"/>
+        </w:rPr>
+        <w:t xml:space="preserve">, а UI реализован через </w:t>
+      </w:r>
+      <w:proofErr w:type="spellStart"/>
+      <w:r>
+        <w:rPr>
+          <w:sz w:val="28"/>
+          <w:szCs w:val="28"/>
+        </w:rPr>
+        <w:t>Composable</w:t>
+      </w:r>
+      <w:proofErr w:type="spellEnd"/>
+      <w:r>
+        <w:rPr>
+          <w:sz w:val="28"/>
+          <w:szCs w:val="28"/>
+        </w:rPr>
+        <w:t xml:space="preserve">-функции </w:t>
+      </w:r>
+      <w:proofErr w:type="spellStart"/>
+      <w:r>
+        <w:rPr>
+          <w:sz w:val="28"/>
+          <w:szCs w:val="28"/>
+        </w:rPr>
+        <w:t>Jetpack</w:t>
+      </w:r>
+      <w:proofErr w:type="spellEnd"/>
+      <w:r>
+        <w:rPr>
+          <w:sz w:val="28"/>
+          <w:szCs w:val="28"/>
+        </w:rPr>
+        <w:t xml:space="preserve"> </w:t>
+      </w:r>
+      <w:proofErr w:type="spellStart"/>
+      <w:r>
+        <w:rPr>
+          <w:sz w:val="28"/>
+          <w:szCs w:val="28"/>
+        </w:rPr>
+        <w:t>Compose</w:t>
+      </w:r>
+      <w:proofErr w:type="spellEnd"/>
+      <w:r>
+        <w:rPr>
+          <w:sz w:val="28"/>
+          <w:szCs w:val="28"/>
+        </w:rPr>
+        <w:t xml:space="preserve">. Состояния экрана управляются через </w:t>
+      </w:r>
+      <w:proofErr w:type="spellStart"/>
+      <w:r>
+        <w:rPr>
+          <w:sz w:val="28"/>
+          <w:szCs w:val="28"/>
+        </w:rPr>
+        <w:t>remember</w:t>
+      </w:r>
+      <w:proofErr w:type="spellEnd"/>
+      <w:r>
+        <w:rPr>
+          <w:sz w:val="28"/>
+          <w:szCs w:val="28"/>
+        </w:rPr>
+        <w:t xml:space="preserve"> и </w:t>
+      </w:r>
+      <w:proofErr w:type="spellStart"/>
+      <w:r>
+        <w:rPr>
+          <w:sz w:val="28"/>
+          <w:szCs w:val="28"/>
+        </w:rPr>
+        <w:t>mutableStateOf</w:t>
+      </w:r>
+      <w:proofErr w:type="spellEnd"/>
+      <w:r>
+        <w:rPr>
+          <w:sz w:val="28"/>
+          <w:szCs w:val="28"/>
+        </w:rPr>
+        <w:t xml:space="preserve">, что обеспечивает реактивность интерфейса. Для навигации между экранами можно использовать собственные флаги состояния или интегрировать </w:t>
+      </w:r>
+      <w:proofErr w:type="spellStart"/>
+      <w:r>
+        <w:rPr>
+          <w:sz w:val="28"/>
+          <w:szCs w:val="28"/>
+        </w:rPr>
+        <w:t>Compose</w:t>
+      </w:r>
+      <w:proofErr w:type="spellEnd"/>
+      <w:r>
+        <w:rPr>
+          <w:sz w:val="28"/>
+          <w:szCs w:val="28"/>
+        </w:rPr>
+        <w:t xml:space="preserve"> </w:t>
+      </w:r>
+      <w:proofErr w:type="spellStart"/>
+      <w:r>
+        <w:rPr>
+          <w:sz w:val="28"/>
+          <w:szCs w:val="28"/>
+        </w:rPr>
+        <w:t>Navigation</w:t>
+      </w:r>
+      <w:proofErr w:type="spellEnd"/>
+      <w:r>
+        <w:rPr>
+          <w:sz w:val="28"/>
+          <w:szCs w:val="28"/>
+        </w:rPr>
+        <w:t xml:space="preserve">. Данные (например, вопросы и темы) могут храниться в репозитории, который взаимодействует с </w:t>
+      </w:r>
+      <w:proofErr w:type="spellStart"/>
+      <w:r>
+        <w:rPr>
+          <w:sz w:val="28"/>
+          <w:szCs w:val="28"/>
+        </w:rPr>
+        <w:t>ViewModel</w:t>
+      </w:r>
+      <w:proofErr w:type="spellEnd"/>
+      <w:r>
+        <w:rPr>
+          <w:sz w:val="28"/>
+          <w:szCs w:val="28"/>
+        </w:rPr>
+        <w:t>.</w:t>
       </w:r>
     </w:p>
     <w:p>
@@ -9123,9 +9339,6 @@
     <w:p>
       <w:pPr>
         <w:pStyle w:val="3"/>
-        <w:rPr>
-          <w:lang w:val="en-US"/>
-        </w:rPr>
       </w:pPr>
       <w:bookmarkStart w:id="29" w:name="_Toc183740843"/>
       <w:r>
@@ -9506,33 +9719,11 @@
         <w:t xml:space="preserve">Рисунок </w:t>
       </w:r>
       <w:r>
-        <w:rPr>
-          <w:lang w:val="en-US"/>
-        </w:rPr>
         <w:t>10</w:t>
       </w:r>
       <w:r>
         <w:t xml:space="preserve"> – Примерный макет экрана выбранного вопроса</w:t>
       </w:r>
-    </w:p>
-    <w:p>
-      <w:pPr>
-        <w:pBdr>
-          <w:top w:val="none" w:sz="0" w:space="0" w:color="auto"/>
-          <w:left w:val="none" w:sz="0" w:space="0" w:color="auto"/>
-          <w:bottom w:val="none" w:sz="0" w:space="0" w:color="auto"/>
-          <w:right w:val="none" w:sz="0" w:space="0" w:color="auto"/>
-          <w:between w:val="none" w:sz="0" w:space="0" w:color="auto"/>
-          <w:bar w:val="none" w:sz="0" w:color="auto"/>
-        </w:pBdr>
-        <w:spacing w:line="360" w:lineRule="auto"/>
-        <w:jc w:val="center"/>
-        <w:rPr>
-          <w:rFonts w:cs="Times New Roman"/>
-          <w:sz w:val="28"/>
-          <w:szCs w:val="28"/>
-        </w:rPr>
-      </w:pPr>
     </w:p>
     <w:p>
       <w:pPr>
@@ -9559,6 +9750,99 @@
           <w:sz w:val="28"/>
           <w:szCs w:val="28"/>
         </w:rPr>
+        <w:t>Далее был реализован интерфейс подсчёта очков, который показан на рисунке ниже. В нём предусмотрено динамическое управление количеством очков у каждой команды.</w:t>
+      </w:r>
+    </w:p>
+    <w:p>
+      <w:pPr>
+        <w:pStyle w:val="af6"/>
+        <w:rPr>
+          <w:lang w:val="en-US"/>
+        </w:rPr>
+      </w:pPr>
+      <w:r>
+        <w:rPr>
+          <w:noProof/>
+        </w:rPr>
+        <w:lastRenderedPageBreak/>
+        <w:drawing>
+          <wp:inline distT="0" distB="0" distL="0" distR="0" wp14:anchorId="00FB7CCC" wp14:editId="04BADAD6">
+            <wp:extent cx="4695825" cy="3536678"/>
+            <wp:effectExtent l="0" t="0" r="0" b="6985"/>
+            <wp:docPr id="10" name="Рисунок 10"/>
+            <wp:cNvGraphicFramePr>
+              <a:graphicFrameLocks xmlns:a="http://schemas.openxmlformats.org/drawingml/2006/main" noChangeAspect="1"/>
+            </wp:cNvGraphicFramePr>
+            <a:graphic xmlns:a="http://schemas.openxmlformats.org/drawingml/2006/main">
+              <a:graphicData uri="http://schemas.openxmlformats.org/drawingml/2006/picture">
+                <pic:pic xmlns:pic="http://schemas.openxmlformats.org/drawingml/2006/picture">
+                  <pic:nvPicPr>
+                    <pic:cNvPr id="1" name=""/>
+                    <pic:cNvPicPr/>
+                  </pic:nvPicPr>
+                  <pic:blipFill>
+                    <a:blip r:embed="rId21"/>
+                    <a:stretch>
+                      <a:fillRect/>
+                    </a:stretch>
+                  </pic:blipFill>
+                  <pic:spPr>
+                    <a:xfrm>
+                      <a:off x="0" y="0"/>
+                      <a:ext cx="4699178" cy="3539203"/>
+                    </a:xfrm>
+                    <a:prstGeom prst="rect">
+                      <a:avLst/>
+                    </a:prstGeom>
+                  </pic:spPr>
+                </pic:pic>
+              </a:graphicData>
+            </a:graphic>
+          </wp:inline>
+        </w:drawing>
+      </w:r>
+    </w:p>
+    <w:p>
+      <w:pPr>
+        <w:pStyle w:val="af6"/>
+      </w:pPr>
+      <w:r>
+        <w:t>Рисунок 11 – Реализованный подсчёт очков</w:t>
+      </w:r>
+    </w:p>
+    <w:p>
+      <w:pPr>
+        <w:pStyle w:val="Image"/>
+        <w:rPr>
+          <w:lang w:val="en-US"/>
+        </w:rPr>
+      </w:pPr>
+    </w:p>
+    <w:p>
+      <w:pPr>
+        <w:pBdr>
+          <w:top w:val="none" w:sz="0" w:space="0" w:color="auto"/>
+          <w:left w:val="none" w:sz="0" w:space="0" w:color="auto"/>
+          <w:bottom w:val="none" w:sz="0" w:space="0" w:color="auto"/>
+          <w:right w:val="none" w:sz="0" w:space="0" w:color="auto"/>
+          <w:between w:val="none" w:sz="0" w:space="0" w:color="auto"/>
+          <w:bar w:val="none" w:sz="0" w:color="auto"/>
+        </w:pBdr>
+        <w:spacing w:line="360" w:lineRule="auto"/>
+        <w:ind w:firstLine="709"/>
+        <w:jc w:val="both"/>
+        <w:rPr>
+          <w:rFonts w:cs="Times New Roman"/>
+          <w:sz w:val="28"/>
+          <w:szCs w:val="28"/>
+        </w:rPr>
+      </w:pPr>
+      <w:r>
+        <w:rPr>
+          <w:rFonts w:cs="Times New Roman"/>
+          <w:sz w:val="28"/>
+          <w:szCs w:val="28"/>
+        </w:rPr>
         <w:t xml:space="preserve">Реализованный </w:t>
       </w:r>
       <w:r>
@@ -9576,16 +9860,14 @@
           <w:rFonts w:cs="Times New Roman"/>
           <w:sz w:val="28"/>
           <w:szCs w:val="28"/>
-          <w:lang w:val="en-US"/>
-        </w:rPr>
-      </w:pPr>
-      <w:r>
-        <w:rPr>
-          <w:rFonts w:cs="Times New Roman"/>
-          <w:sz w:val="28"/>
-          <w:szCs w:val="28"/>
-        </w:rPr>
-        <w:lastRenderedPageBreak/>
+        </w:rPr>
+      </w:pPr>
+      <w:r>
+        <w:rPr>
+          <w:rFonts w:cs="Times New Roman"/>
+          <w:sz w:val="28"/>
+          <w:szCs w:val="28"/>
+        </w:rPr>
         <w:t>Листинг 1 – Листинг кода</w:t>
       </w:r>
       <w:r>
@@ -9654,23 +9936,86 @@
         <w:pStyle w:val="3"/>
         <w:rPr>
           <w:highlight w:val="yellow"/>
-          <w:lang w:val="en-US"/>
-        </w:rPr>
-      </w:pPr>
-      <w:bookmarkStart w:id="30" w:name="_Toc183740844"/>
+        </w:rPr>
+      </w:pPr>
+      <w:bookmarkStart w:id="30" w:name="_Toc183740846"/>
       <w:r>
         <w:rPr>
           <w:highlight w:val="yellow"/>
-          <w:lang w:val="en-US"/>
-        </w:rPr>
-        <w:t xml:space="preserve">3.2.2 </w:t>
+        </w:rPr>
+        <w:t>3.2.</w:t>
       </w:r>
       <w:r>
         <w:rPr>
           <w:highlight w:val="yellow"/>
-          <w:lang w:val="en-US"/>
-        </w:rPr>
-        <w:t>Backend</w:t>
+        </w:rPr>
+        <w:t>2</w:t>
+      </w:r>
+      <w:r>
+        <w:rPr>
+          <w:highlight w:val="yellow"/>
+        </w:rPr>
+        <w:t xml:space="preserve"> </w:t>
+      </w:r>
+      <w:r>
+        <w:rPr>
+          <w:highlight w:val="yellow"/>
+        </w:rPr>
+        <w:t>Особенности</w:t>
+      </w:r>
+      <w:r>
+        <w:rPr>
+          <w:highlight w:val="yellow"/>
+        </w:rPr>
+        <w:t xml:space="preserve"> </w:t>
+      </w:r>
+      <w:r>
+        <w:rPr>
+          <w:highlight w:val="yellow"/>
+        </w:rPr>
+        <w:t>реализации</w:t>
+      </w:r>
+      <w:r>
+        <w:rPr>
+          <w:highlight w:val="yellow"/>
+        </w:rPr>
+        <w:t xml:space="preserve"> </w:t>
+      </w:r>
+      <w:r>
+        <w:rPr>
+          <w:highlight w:val="yellow"/>
+        </w:rPr>
+        <w:t>отдельных</w:t>
+      </w:r>
+      <w:r>
+        <w:rPr>
+          <w:highlight w:val="yellow"/>
+        </w:rPr>
+        <w:t xml:space="preserve"> </w:t>
+      </w:r>
+      <w:r>
+        <w:rPr>
+          <w:highlight w:val="yellow"/>
+        </w:rPr>
+        <w:t>компонентов</w:t>
+      </w:r>
+      <w:r>
+        <w:rPr>
+          <w:highlight w:val="yellow"/>
+        </w:rPr>
+        <w:t xml:space="preserve"> (</w:t>
+      </w:r>
+      <w:r>
+        <w:rPr>
+          <w:highlight w:val="yellow"/>
+        </w:rPr>
+        <w:t>опционально</w:t>
+      </w:r>
+      <w:r>
+        <w:rPr>
+          <w:highlight w:val="yellow"/>
+        </w:rPr>
+        <w:t>)</w:t>
       </w:r>
       <w:bookmarkEnd w:id="30"/>
     </w:p>
@@ -9691,914 +10036,23 @@
           <w:rFonts w:cs="Times New Roman"/>
           <w:sz w:val="28"/>
           <w:szCs w:val="28"/>
+        </w:rPr>
+      </w:pPr>
+      <w:r>
+        <w:rPr>
+          <w:rFonts w:cs="Times New Roman"/>
+          <w:sz w:val="28"/>
+          <w:szCs w:val="28"/>
           <w:highlight w:val="yellow"/>
-          <w:lang w:val="en-US"/>
-        </w:rPr>
-      </w:pPr>
+        </w:rPr>
+        <w:t>Особенности</w:t>
+      </w:r>
       <w:r>
         <w:rPr>
           <w:rFonts w:cs="Times New Roman"/>
           <w:sz w:val="28"/>
           <w:szCs w:val="28"/>
           <w:highlight w:val="yellow"/>
-        </w:rPr>
-        <w:t>Для</w:t>
-      </w:r>
-      <w:r>
-        <w:rPr>
-          <w:rFonts w:cs="Times New Roman"/>
-          <w:sz w:val="28"/>
-          <w:szCs w:val="28"/>
-          <w:highlight w:val="yellow"/>
-          <w:lang w:val="en-US"/>
-        </w:rPr>
-        <w:t xml:space="preserve"> </w:t>
-      </w:r>
-      <w:r>
-        <w:rPr>
-          <w:rFonts w:cs="Times New Roman"/>
-          <w:sz w:val="28"/>
-          <w:szCs w:val="28"/>
-          <w:highlight w:val="yellow"/>
-        </w:rPr>
-        <w:t>реализации</w:t>
-      </w:r>
-      <w:r>
-        <w:rPr>
-          <w:rFonts w:cs="Times New Roman"/>
-          <w:sz w:val="28"/>
-          <w:szCs w:val="28"/>
-          <w:highlight w:val="yellow"/>
-          <w:lang w:val="en-US"/>
-        </w:rPr>
-        <w:t xml:space="preserve"> </w:t>
-      </w:r>
-      <w:r>
-        <w:rPr>
-          <w:rFonts w:cs="Times New Roman"/>
-          <w:sz w:val="28"/>
-          <w:szCs w:val="28"/>
-          <w:highlight w:val="yellow"/>
-        </w:rPr>
-        <w:t>серверной</w:t>
-      </w:r>
-      <w:r>
-        <w:rPr>
-          <w:rFonts w:cs="Times New Roman"/>
-          <w:sz w:val="28"/>
-          <w:szCs w:val="28"/>
-          <w:highlight w:val="yellow"/>
-          <w:lang w:val="en-US"/>
-        </w:rPr>
-        <w:t xml:space="preserve"> </w:t>
-      </w:r>
-      <w:r>
-        <w:rPr>
-          <w:rFonts w:cs="Times New Roman"/>
-          <w:sz w:val="28"/>
-          <w:szCs w:val="28"/>
-          <w:highlight w:val="yellow"/>
-        </w:rPr>
-        <w:t>части</w:t>
-      </w:r>
-      <w:r>
-        <w:rPr>
-          <w:rFonts w:cs="Times New Roman"/>
-          <w:sz w:val="28"/>
-          <w:szCs w:val="28"/>
-          <w:highlight w:val="yellow"/>
-          <w:lang w:val="en-US"/>
-        </w:rPr>
-        <w:t xml:space="preserve"> </w:t>
-      </w:r>
-      <w:r>
-        <w:rPr>
-          <w:rFonts w:cs="Times New Roman"/>
-          <w:sz w:val="28"/>
-          <w:szCs w:val="28"/>
-          <w:highlight w:val="yellow"/>
-        </w:rPr>
-        <w:t>проекта</w:t>
-      </w:r>
-      <w:r>
-        <w:rPr>
-          <w:rFonts w:cs="Times New Roman"/>
-          <w:sz w:val="28"/>
-          <w:szCs w:val="28"/>
-          <w:highlight w:val="yellow"/>
-          <w:lang w:val="en-US"/>
-        </w:rPr>
-        <w:t xml:space="preserve"> </w:t>
-      </w:r>
-      <w:r>
-        <w:rPr>
-          <w:rFonts w:cs="Times New Roman"/>
-          <w:sz w:val="28"/>
-          <w:szCs w:val="28"/>
-          <w:highlight w:val="yellow"/>
-        </w:rPr>
-        <w:t>выбраны</w:t>
-      </w:r>
-      <w:r>
-        <w:rPr>
-          <w:rFonts w:cs="Times New Roman"/>
-          <w:sz w:val="28"/>
-          <w:szCs w:val="28"/>
-          <w:highlight w:val="yellow"/>
-          <w:lang w:val="en-US"/>
-        </w:rPr>
-        <w:t xml:space="preserve"> </w:t>
-      </w:r>
-      <w:r>
-        <w:rPr>
-          <w:rFonts w:cs="Times New Roman"/>
-          <w:sz w:val="28"/>
-          <w:szCs w:val="28"/>
-          <w:highlight w:val="yellow"/>
-        </w:rPr>
-        <w:t>технологии</w:t>
-      </w:r>
-      <w:r>
-        <w:rPr>
-          <w:rFonts w:cs="Times New Roman"/>
-          <w:sz w:val="28"/>
-          <w:szCs w:val="28"/>
-          <w:highlight w:val="yellow"/>
-          <w:lang w:val="en-US"/>
-        </w:rPr>
-        <w:t>/</w:t>
-      </w:r>
-      <w:r>
-        <w:rPr>
-          <w:rFonts w:cs="Times New Roman"/>
-          <w:sz w:val="28"/>
-          <w:szCs w:val="28"/>
-          <w:highlight w:val="yellow"/>
-        </w:rPr>
-        <w:t>фреймворки</w:t>
-      </w:r>
-      <w:r>
-        <w:rPr>
-          <w:rFonts w:cs="Times New Roman"/>
-          <w:sz w:val="28"/>
-          <w:szCs w:val="28"/>
-          <w:highlight w:val="yellow"/>
-          <w:lang w:val="en-US"/>
-        </w:rPr>
-        <w:t>…</w:t>
-      </w:r>
-      <w:r>
-        <w:rPr>
-          <w:rFonts w:cs="Times New Roman"/>
-          <w:sz w:val="28"/>
-          <w:szCs w:val="28"/>
-          <w:highlight w:val="yellow"/>
-        </w:rPr>
-        <w:t>и</w:t>
-      </w:r>
-      <w:r>
-        <w:rPr>
-          <w:rFonts w:cs="Times New Roman"/>
-          <w:sz w:val="28"/>
-          <w:szCs w:val="28"/>
-          <w:highlight w:val="yellow"/>
-          <w:lang w:val="en-US"/>
-        </w:rPr>
-        <w:t xml:space="preserve"> </w:t>
-      </w:r>
-      <w:r>
-        <w:rPr>
-          <w:rFonts w:cs="Times New Roman"/>
-          <w:sz w:val="28"/>
-          <w:szCs w:val="28"/>
-          <w:highlight w:val="yellow"/>
-        </w:rPr>
-        <w:t>т</w:t>
-      </w:r>
-      <w:r>
-        <w:rPr>
-          <w:rFonts w:cs="Times New Roman"/>
-          <w:sz w:val="28"/>
-          <w:szCs w:val="28"/>
-          <w:highlight w:val="yellow"/>
-          <w:lang w:val="en-US"/>
-        </w:rPr>
-        <w:t>.</w:t>
-      </w:r>
-      <w:r>
-        <w:rPr>
-          <w:rFonts w:cs="Times New Roman"/>
-          <w:sz w:val="28"/>
-          <w:szCs w:val="28"/>
-          <w:highlight w:val="yellow"/>
-        </w:rPr>
-        <w:t>п</w:t>
-      </w:r>
-      <w:r>
-        <w:rPr>
-          <w:rFonts w:cs="Times New Roman"/>
-          <w:sz w:val="28"/>
-          <w:szCs w:val="28"/>
-          <w:highlight w:val="yellow"/>
-          <w:lang w:val="en-US"/>
-        </w:rPr>
-        <w:t>.</w:t>
-      </w:r>
-    </w:p>
-    <w:p>
-      <w:pPr>
-        <w:pBdr>
-          <w:top w:val="none" w:sz="0" w:space="0" w:color="auto"/>
-          <w:left w:val="none" w:sz="0" w:space="0" w:color="auto"/>
-          <w:bottom w:val="none" w:sz="0" w:space="0" w:color="auto"/>
-          <w:right w:val="none" w:sz="0" w:space="0" w:color="auto"/>
-          <w:between w:val="none" w:sz="0" w:space="0" w:color="auto"/>
-          <w:bar w:val="none" w:sz="0" w:color="auto"/>
-        </w:pBdr>
-        <w:spacing w:line="360" w:lineRule="auto"/>
-        <w:ind w:firstLine="709"/>
-        <w:jc w:val="both"/>
-        <w:rPr>
-          <w:rFonts w:cs="Times New Roman"/>
-          <w:sz w:val="28"/>
-          <w:szCs w:val="28"/>
-          <w:highlight w:val="yellow"/>
-          <w:lang w:val="en-US"/>
-        </w:rPr>
-      </w:pPr>
-      <w:r>
-        <w:rPr>
-          <w:rFonts w:cs="Times New Roman"/>
-          <w:sz w:val="28"/>
-          <w:szCs w:val="28"/>
-          <w:highlight w:val="yellow"/>
-        </w:rPr>
-        <w:t>Реализованный</w:t>
-      </w:r>
-      <w:r>
-        <w:rPr>
-          <w:rFonts w:cs="Times New Roman"/>
-          <w:sz w:val="28"/>
-          <w:szCs w:val="28"/>
-          <w:highlight w:val="yellow"/>
-          <w:lang w:val="en-US"/>
-        </w:rPr>
-        <w:t xml:space="preserve"> </w:t>
-      </w:r>
-      <w:r>
-        <w:rPr>
-          <w:rFonts w:cs="Times New Roman"/>
-          <w:sz w:val="28"/>
-          <w:szCs w:val="28"/>
-          <w:highlight w:val="yellow"/>
-        </w:rPr>
-        <w:t>функционал</w:t>
-      </w:r>
-      <w:r>
-        <w:rPr>
-          <w:rFonts w:cs="Times New Roman"/>
-          <w:sz w:val="28"/>
-          <w:szCs w:val="28"/>
-          <w:highlight w:val="yellow"/>
-          <w:lang w:val="en-US"/>
-        </w:rPr>
-        <w:t xml:space="preserve"> </w:t>
-      </w:r>
-      <w:r>
-        <w:rPr>
-          <w:rFonts w:cs="Times New Roman"/>
-          <w:sz w:val="28"/>
-          <w:szCs w:val="28"/>
-          <w:highlight w:val="yellow"/>
-        </w:rPr>
-        <w:t>карточки</w:t>
-      </w:r>
-      <w:r>
-        <w:rPr>
-          <w:rFonts w:cs="Times New Roman"/>
-          <w:sz w:val="28"/>
-          <w:szCs w:val="28"/>
-          <w:highlight w:val="yellow"/>
-          <w:lang w:val="en-US"/>
-        </w:rPr>
-        <w:t xml:space="preserve"> </w:t>
-      </w:r>
-      <w:r>
-        <w:rPr>
-          <w:rFonts w:cs="Times New Roman"/>
-          <w:sz w:val="28"/>
-          <w:szCs w:val="28"/>
-          <w:highlight w:val="yellow"/>
-        </w:rPr>
-        <w:t>товара</w:t>
-      </w:r>
-      <w:r>
-        <w:rPr>
-          <w:rFonts w:cs="Times New Roman"/>
-          <w:sz w:val="28"/>
-          <w:szCs w:val="28"/>
-          <w:highlight w:val="yellow"/>
-          <w:lang w:val="en-US"/>
-        </w:rPr>
-        <w:t xml:space="preserve"> </w:t>
-      </w:r>
-      <w:r>
-        <w:rPr>
-          <w:rFonts w:cs="Times New Roman"/>
-          <w:sz w:val="28"/>
-          <w:szCs w:val="28"/>
-          <w:highlight w:val="yellow"/>
-        </w:rPr>
-        <w:t>представлен</w:t>
-      </w:r>
-      <w:r>
-        <w:rPr>
-          <w:rFonts w:cs="Times New Roman"/>
-          <w:sz w:val="28"/>
-          <w:szCs w:val="28"/>
-          <w:highlight w:val="yellow"/>
-          <w:lang w:val="en-US"/>
-        </w:rPr>
-        <w:t xml:space="preserve"> </w:t>
-      </w:r>
-      <w:r>
-        <w:rPr>
-          <w:rFonts w:cs="Times New Roman"/>
-          <w:sz w:val="28"/>
-          <w:szCs w:val="28"/>
-          <w:highlight w:val="yellow"/>
-        </w:rPr>
-        <w:t>в</w:t>
-      </w:r>
-      <w:r>
-        <w:rPr>
-          <w:rFonts w:cs="Times New Roman"/>
-          <w:sz w:val="28"/>
-          <w:szCs w:val="28"/>
-          <w:highlight w:val="yellow"/>
-          <w:lang w:val="en-US"/>
-        </w:rPr>
-        <w:t xml:space="preserve"> </w:t>
-      </w:r>
-      <w:r>
-        <w:rPr>
-          <w:rFonts w:cs="Times New Roman"/>
-          <w:sz w:val="28"/>
-          <w:szCs w:val="28"/>
-          <w:highlight w:val="yellow"/>
-        </w:rPr>
-        <w:t>Листинге</w:t>
-      </w:r>
-      <w:r>
-        <w:rPr>
-          <w:rFonts w:cs="Times New Roman"/>
-          <w:sz w:val="28"/>
-          <w:szCs w:val="28"/>
-          <w:highlight w:val="yellow"/>
-          <w:lang w:val="en-US"/>
-        </w:rPr>
-        <w:t xml:space="preserve"> 2.</w:t>
-      </w:r>
-    </w:p>
-    <w:p>
-      <w:pPr>
-        <w:rPr>
-          <w:rFonts w:cs="Times New Roman"/>
-          <w:sz w:val="28"/>
-          <w:szCs w:val="28"/>
-          <w:highlight w:val="yellow"/>
-          <w:lang w:val="en-US"/>
-        </w:rPr>
-      </w:pPr>
-      <w:r>
-        <w:rPr>
-          <w:rFonts w:cs="Times New Roman"/>
-          <w:sz w:val="28"/>
-          <w:szCs w:val="28"/>
-          <w:highlight w:val="yellow"/>
-        </w:rPr>
-        <w:t>Листинг</w:t>
-      </w:r>
-      <w:r>
-        <w:rPr>
-          <w:rFonts w:cs="Times New Roman"/>
-          <w:sz w:val="28"/>
-          <w:szCs w:val="28"/>
-          <w:highlight w:val="yellow"/>
-          <w:lang w:val="en-US"/>
-        </w:rPr>
-        <w:t xml:space="preserve"> 2 – </w:t>
-      </w:r>
-      <w:r>
-        <w:rPr>
-          <w:rFonts w:cs="Times New Roman"/>
-          <w:sz w:val="28"/>
-          <w:szCs w:val="28"/>
-          <w:highlight w:val="yellow"/>
-        </w:rPr>
-        <w:t>Листинг</w:t>
-      </w:r>
-      <w:r>
-        <w:rPr>
-          <w:rFonts w:cs="Times New Roman"/>
-          <w:sz w:val="28"/>
-          <w:szCs w:val="28"/>
-          <w:highlight w:val="yellow"/>
-          <w:lang w:val="en-US"/>
-        </w:rPr>
-        <w:t xml:space="preserve"> </w:t>
-      </w:r>
-      <w:r>
-        <w:rPr>
-          <w:rFonts w:cs="Times New Roman"/>
-          <w:sz w:val="28"/>
-          <w:szCs w:val="28"/>
-          <w:highlight w:val="yellow"/>
-        </w:rPr>
-        <w:t>кода</w:t>
-      </w:r>
-    </w:p>
-    <w:tbl>
-      <w:tblPr>
-        <w:tblStyle w:val="af0"/>
-        <w:tblW w:w="0" w:type="auto"/>
-        <w:tblLook w:val="04A0" w:firstRow="1" w:lastRow="0" w:firstColumn="1" w:lastColumn="0" w:noHBand="0" w:noVBand="1"/>
-      </w:tblPr>
-      <w:tblGrid>
-        <w:gridCol w:w="9344"/>
-      </w:tblGrid>
-      <w:tr>
-        <w:tc>
-          <w:tcPr>
-            <w:tcW w:w="9627" w:type="dxa"/>
-          </w:tcPr>
-          <w:p>
-            <w:pPr>
-              <w:rPr>
-                <w:rFonts w:cs="Times New Roman"/>
-                <w:sz w:val="28"/>
-                <w:szCs w:val="28"/>
-                <w:highlight w:val="yellow"/>
-                <w:lang w:val="en-US"/>
-              </w:rPr>
-            </w:pPr>
-            <w:r>
-              <w:rPr>
-                <w:rFonts w:cs="Times New Roman"/>
-                <w:sz w:val="28"/>
-                <w:szCs w:val="28"/>
-                <w:highlight w:val="yellow"/>
-              </w:rPr>
-              <w:t>код</w:t>
-            </w:r>
-          </w:p>
-          <w:p>
-            <w:pPr>
-              <w:rPr>
-                <w:rFonts w:cs="Times New Roman"/>
-                <w:sz w:val="28"/>
-                <w:szCs w:val="28"/>
-                <w:highlight w:val="yellow"/>
-                <w:lang w:val="en-US"/>
-              </w:rPr>
-            </w:pPr>
-          </w:p>
-          <w:p>
-            <w:pPr>
-              <w:rPr>
-                <w:rFonts w:cs="Times New Roman"/>
-                <w:sz w:val="28"/>
-                <w:szCs w:val="28"/>
-                <w:highlight w:val="yellow"/>
-                <w:lang w:val="en-US"/>
-              </w:rPr>
-            </w:pPr>
-          </w:p>
-        </w:tc>
-      </w:tr>
-    </w:tbl>
-    <w:p>
-      <w:pPr>
-        <w:pBdr>
-          <w:top w:val="none" w:sz="0" w:space="0" w:color="auto"/>
-          <w:left w:val="none" w:sz="0" w:space="0" w:color="auto"/>
-          <w:bottom w:val="none" w:sz="0" w:space="0" w:color="auto"/>
-          <w:right w:val="none" w:sz="0" w:space="0" w:color="auto"/>
-          <w:between w:val="none" w:sz="0" w:space="0" w:color="auto"/>
-          <w:bar w:val="none" w:sz="0" w:color="auto"/>
-        </w:pBdr>
-        <w:spacing w:line="360" w:lineRule="auto"/>
-        <w:ind w:firstLine="709"/>
-        <w:jc w:val="both"/>
-        <w:rPr>
-          <w:rFonts w:cs="Times New Roman"/>
-          <w:highlight w:val="yellow"/>
-          <w:lang w:val="en-US"/>
-        </w:rPr>
-      </w:pPr>
-    </w:p>
-    <w:p>
-      <w:pPr>
-        <w:pStyle w:val="3"/>
-        <w:rPr>
-          <w:highlight w:val="yellow"/>
-          <w:lang w:val="en-US"/>
-        </w:rPr>
-      </w:pPr>
-      <w:bookmarkStart w:id="31" w:name="_Toc183740845"/>
-      <w:r>
-        <w:rPr>
-          <w:highlight w:val="yellow"/>
-          <w:lang w:val="en-US"/>
-        </w:rPr>
-        <w:t>3.2.</w:t>
-      </w:r>
-      <w:r>
-        <w:rPr>
-          <w:highlight w:val="yellow"/>
-          <w:lang w:val="en-US"/>
-        </w:rPr>
-        <w:t>3</w:t>
-      </w:r>
-      <w:r>
-        <w:rPr>
-          <w:highlight w:val="yellow"/>
-          <w:lang w:val="en-US"/>
-        </w:rPr>
-        <w:t xml:space="preserve"> </w:t>
-      </w:r>
-      <w:r>
-        <w:rPr>
-          <w:highlight w:val="yellow"/>
-        </w:rPr>
-        <w:t>База</w:t>
-      </w:r>
-      <w:r>
-        <w:rPr>
-          <w:highlight w:val="yellow"/>
-          <w:lang w:val="en-US"/>
-        </w:rPr>
-        <w:t xml:space="preserve"> </w:t>
-      </w:r>
-      <w:r>
-        <w:rPr>
-          <w:highlight w:val="yellow"/>
-        </w:rPr>
-        <w:t>данных</w:t>
-      </w:r>
-      <w:r>
-        <w:rPr>
-          <w:highlight w:val="yellow"/>
-          <w:lang w:val="en-US"/>
-        </w:rPr>
-        <w:t xml:space="preserve"> (</w:t>
-      </w:r>
-      <w:r>
-        <w:rPr>
-          <w:highlight w:val="yellow"/>
-        </w:rPr>
-        <w:t>опционально</w:t>
-      </w:r>
-      <w:r>
-        <w:rPr>
-          <w:highlight w:val="yellow"/>
-          <w:lang w:val="en-US"/>
-        </w:rPr>
-        <w:t>)</w:t>
-      </w:r>
-      <w:bookmarkEnd w:id="31"/>
-    </w:p>
-    <w:p>
-      <w:pPr>
-        <w:pBdr>
-          <w:top w:val="none" w:sz="0" w:space="0" w:color="auto"/>
-          <w:left w:val="none" w:sz="0" w:space="0" w:color="auto"/>
-          <w:bottom w:val="none" w:sz="0" w:space="0" w:color="auto"/>
-          <w:right w:val="none" w:sz="0" w:space="0" w:color="auto"/>
-          <w:between w:val="none" w:sz="0" w:space="0" w:color="auto"/>
-          <w:bar w:val="none" w:sz="0" w:color="auto"/>
-        </w:pBdr>
-        <w:spacing w:line="360" w:lineRule="auto"/>
-        <w:ind w:firstLine="709"/>
-        <w:jc w:val="both"/>
-        <w:rPr>
-          <w:rFonts w:cs="Times New Roman"/>
-          <w:sz w:val="28"/>
-          <w:szCs w:val="28"/>
-          <w:highlight w:val="yellow"/>
-          <w:lang w:val="en-US"/>
-        </w:rPr>
-      </w:pPr>
-      <w:r>
-        <w:rPr>
-          <w:rFonts w:cs="Times New Roman"/>
-          <w:sz w:val="28"/>
-          <w:szCs w:val="28"/>
-          <w:highlight w:val="yellow"/>
-        </w:rPr>
-        <w:t>Какая</w:t>
-      </w:r>
-      <w:r>
-        <w:rPr>
-          <w:rFonts w:cs="Times New Roman"/>
-          <w:sz w:val="28"/>
-          <w:szCs w:val="28"/>
-          <w:highlight w:val="yellow"/>
-          <w:lang w:val="en-US"/>
-        </w:rPr>
-        <w:t xml:space="preserve"> </w:t>
-      </w:r>
-      <w:r>
-        <w:rPr>
-          <w:rFonts w:cs="Times New Roman"/>
-          <w:sz w:val="28"/>
-          <w:szCs w:val="28"/>
-          <w:highlight w:val="yellow"/>
-        </w:rPr>
-        <w:t>СУБД</w:t>
-      </w:r>
-      <w:r>
-        <w:rPr>
-          <w:rFonts w:cs="Times New Roman"/>
-          <w:sz w:val="28"/>
-          <w:szCs w:val="28"/>
-          <w:highlight w:val="yellow"/>
-          <w:lang w:val="en-US"/>
-        </w:rPr>
-        <w:t xml:space="preserve"> </w:t>
-      </w:r>
-      <w:r>
-        <w:rPr>
-          <w:rFonts w:cs="Times New Roman"/>
-          <w:sz w:val="28"/>
-          <w:szCs w:val="28"/>
-          <w:highlight w:val="yellow"/>
-        </w:rPr>
-        <w:t>была</w:t>
-      </w:r>
-      <w:r>
-        <w:rPr>
-          <w:rFonts w:cs="Times New Roman"/>
-          <w:sz w:val="28"/>
-          <w:szCs w:val="28"/>
-          <w:highlight w:val="yellow"/>
-          <w:lang w:val="en-US"/>
-        </w:rPr>
-        <w:t xml:space="preserve"> </w:t>
-      </w:r>
-      <w:r>
-        <w:rPr>
-          <w:rFonts w:cs="Times New Roman"/>
-          <w:sz w:val="28"/>
-          <w:szCs w:val="28"/>
-          <w:highlight w:val="yellow"/>
-        </w:rPr>
-        <w:t>выбрана</w:t>
-      </w:r>
-      <w:r>
-        <w:rPr>
-          <w:rFonts w:cs="Times New Roman"/>
-          <w:sz w:val="28"/>
-          <w:szCs w:val="28"/>
-          <w:highlight w:val="yellow"/>
-          <w:lang w:val="en-US"/>
-        </w:rPr>
-        <w:t xml:space="preserve">, </w:t>
-      </w:r>
-      <w:r>
-        <w:rPr>
-          <w:rFonts w:cs="Times New Roman"/>
-          <w:sz w:val="28"/>
-          <w:szCs w:val="28"/>
-          <w:highlight w:val="yellow"/>
-        </w:rPr>
-        <w:t>описание</w:t>
-      </w:r>
-      <w:r>
-        <w:rPr>
-          <w:rFonts w:cs="Times New Roman"/>
-          <w:sz w:val="28"/>
-          <w:szCs w:val="28"/>
-          <w:highlight w:val="yellow"/>
-          <w:lang w:val="en-US"/>
-        </w:rPr>
-        <w:t xml:space="preserve"> </w:t>
-      </w:r>
-      <w:r>
-        <w:rPr>
-          <w:rFonts w:cs="Times New Roman"/>
-          <w:sz w:val="28"/>
-          <w:szCs w:val="28"/>
-          <w:highlight w:val="yellow"/>
-        </w:rPr>
-        <w:t>структуры</w:t>
-      </w:r>
-      <w:r>
-        <w:rPr>
-          <w:rFonts w:cs="Times New Roman"/>
-          <w:sz w:val="28"/>
-          <w:szCs w:val="28"/>
-          <w:highlight w:val="yellow"/>
-          <w:lang w:val="en-US"/>
-        </w:rPr>
-        <w:t xml:space="preserve"> </w:t>
-      </w:r>
-      <w:r>
-        <w:rPr>
-          <w:rFonts w:cs="Times New Roman"/>
-          <w:sz w:val="28"/>
-          <w:szCs w:val="28"/>
-          <w:highlight w:val="yellow"/>
-        </w:rPr>
-        <w:t>БД</w:t>
-      </w:r>
-      <w:r>
-        <w:rPr>
-          <w:rFonts w:cs="Times New Roman"/>
-          <w:sz w:val="28"/>
-          <w:szCs w:val="28"/>
-          <w:highlight w:val="yellow"/>
-          <w:lang w:val="en-US"/>
-        </w:rPr>
-        <w:t xml:space="preserve"> </w:t>
-      </w:r>
-      <w:r>
-        <w:rPr>
-          <w:rFonts w:cs="Times New Roman"/>
-          <w:sz w:val="28"/>
-          <w:szCs w:val="28"/>
-          <w:highlight w:val="yellow"/>
-        </w:rPr>
-        <w:t>и</w:t>
-      </w:r>
-      <w:r>
-        <w:rPr>
-          <w:rFonts w:cs="Times New Roman"/>
-          <w:sz w:val="28"/>
-          <w:szCs w:val="28"/>
-          <w:highlight w:val="yellow"/>
-          <w:lang w:val="en-US"/>
-        </w:rPr>
-        <w:t xml:space="preserve"> </w:t>
-      </w:r>
-      <w:r>
-        <w:rPr>
-          <w:rFonts w:cs="Times New Roman"/>
-          <w:sz w:val="28"/>
-          <w:szCs w:val="28"/>
-          <w:highlight w:val="yellow"/>
-        </w:rPr>
-        <w:t>т</w:t>
-      </w:r>
-      <w:r>
-        <w:rPr>
-          <w:rFonts w:cs="Times New Roman"/>
-          <w:sz w:val="28"/>
-          <w:szCs w:val="28"/>
-          <w:highlight w:val="yellow"/>
-          <w:lang w:val="en-US"/>
-        </w:rPr>
-        <w:t>.</w:t>
-      </w:r>
-      <w:r>
-        <w:rPr>
-          <w:rFonts w:cs="Times New Roman"/>
-          <w:sz w:val="28"/>
-          <w:szCs w:val="28"/>
-          <w:highlight w:val="yellow"/>
-        </w:rPr>
-        <w:t>п</w:t>
-      </w:r>
-      <w:r>
-        <w:rPr>
-          <w:rFonts w:cs="Times New Roman"/>
-          <w:sz w:val="28"/>
-          <w:szCs w:val="28"/>
-          <w:highlight w:val="yellow"/>
-          <w:lang w:val="en-US"/>
-        </w:rPr>
-        <w:t>.</w:t>
-      </w:r>
-    </w:p>
-    <w:p>
-      <w:pPr>
-        <w:pStyle w:val="3"/>
-        <w:rPr>
-          <w:highlight w:val="yellow"/>
-          <w:lang w:val="en-US"/>
-        </w:rPr>
-      </w:pPr>
-      <w:bookmarkStart w:id="32" w:name="_Toc183740846"/>
-      <w:r>
-        <w:rPr>
-          <w:highlight w:val="yellow"/>
-          <w:lang w:val="en-US"/>
-        </w:rPr>
-        <w:t xml:space="preserve">3.2.4 </w:t>
-      </w:r>
-      <w:r>
-        <w:rPr>
-          <w:highlight w:val="yellow"/>
-        </w:rPr>
-        <w:t>Особенности</w:t>
-      </w:r>
-      <w:r>
-        <w:rPr>
-          <w:highlight w:val="yellow"/>
-          <w:lang w:val="en-US"/>
-        </w:rPr>
-        <w:t xml:space="preserve"> </w:t>
-      </w:r>
-      <w:r>
-        <w:rPr>
-          <w:highlight w:val="yellow"/>
-        </w:rPr>
-        <w:t>реализации</w:t>
-      </w:r>
-      <w:r>
-        <w:rPr>
-          <w:highlight w:val="yellow"/>
-          <w:lang w:val="en-US"/>
-        </w:rPr>
-        <w:t xml:space="preserve"> </w:t>
-      </w:r>
-      <w:r>
-        <w:rPr>
-          <w:highlight w:val="yellow"/>
-        </w:rPr>
-        <w:t>отдельных</w:t>
-      </w:r>
-      <w:r>
-        <w:rPr>
-          <w:highlight w:val="yellow"/>
-          <w:lang w:val="en-US"/>
-        </w:rPr>
-        <w:t xml:space="preserve"> </w:t>
-      </w:r>
-      <w:r>
-        <w:rPr>
-          <w:highlight w:val="yellow"/>
-        </w:rPr>
-        <w:t>компонентов</w:t>
-      </w:r>
-      <w:r>
-        <w:rPr>
-          <w:highlight w:val="yellow"/>
-          <w:lang w:val="en-US"/>
-        </w:rPr>
-        <w:t xml:space="preserve"> (</w:t>
-      </w:r>
-      <w:r>
-        <w:rPr>
-          <w:highlight w:val="yellow"/>
-        </w:rPr>
-        <w:t>опционально</w:t>
-      </w:r>
-      <w:r>
-        <w:rPr>
-          <w:highlight w:val="yellow"/>
-          <w:lang w:val="en-US"/>
-        </w:rPr>
-        <w:t>)</w:t>
-      </w:r>
-      <w:bookmarkEnd w:id="32"/>
-    </w:p>
-    <w:p>
-      <w:pPr>
-        <w:pBdr>
-          <w:top w:val="none" w:sz="0" w:space="0" w:color="auto"/>
-          <w:left w:val="none" w:sz="0" w:space="0" w:color="auto"/>
-          <w:bottom w:val="none" w:sz="0" w:space="0" w:color="auto"/>
-          <w:right w:val="none" w:sz="0" w:space="0" w:color="auto"/>
-          <w:between w:val="none" w:sz="0" w:space="0" w:color="auto"/>
-          <w:bar w:val="none" w:sz="0" w:color="auto"/>
-        </w:pBdr>
-        <w:spacing w:line="360" w:lineRule="auto"/>
-        <w:ind w:firstLine="709"/>
-        <w:jc w:val="both"/>
-        <w:rPr>
-          <w:rFonts w:cs="Times New Roman"/>
-          <w:sz w:val="28"/>
-          <w:szCs w:val="28"/>
-          <w:lang w:val="en-US"/>
-        </w:rPr>
-      </w:pPr>
-      <w:r>
-        <w:rPr>
-          <w:rFonts w:cs="Times New Roman"/>
-          <w:sz w:val="28"/>
-          <w:szCs w:val="28"/>
-          <w:highlight w:val="yellow"/>
-        </w:rPr>
-        <w:t>Особенности</w:t>
-      </w:r>
-      <w:r>
-        <w:rPr>
-          <w:rFonts w:cs="Times New Roman"/>
-          <w:sz w:val="28"/>
-          <w:szCs w:val="28"/>
-          <w:highlight w:val="yellow"/>
-          <w:lang w:val="en-US"/>
         </w:rPr>
         <w:t>….</w:t>
       </w:r>
@@ -10614,17 +10068,15 @@
           <w:b/>
           <w:color w:val="auto"/>
           <w:sz w:val="32"/>
-          <w:lang w:val="en-US"/>
-        </w:rPr>
-      </w:pPr>
-      <w:bookmarkStart w:id="33" w:name="_Toc183740847"/>
+        </w:rPr>
+      </w:pPr>
+      <w:bookmarkStart w:id="31" w:name="_Toc183740847"/>
       <w:r>
         <w:rPr>
           <w:rFonts w:ascii="Times New Roman" w:hAnsi="Times New Roman" w:cs="Times New Roman"/>
           <w:b/>
           <w:color w:val="auto"/>
           <w:sz w:val="32"/>
-          <w:lang w:val="en-US"/>
         </w:rPr>
         <w:t xml:space="preserve">3.3 </w:t>
       </w:r>
@@ -10643,7 +10095,6 @@
           <w:b/>
           <w:color w:val="auto"/>
           <w:sz w:val="32"/>
-          <w:lang w:val="en-US"/>
         </w:rPr>
         <w:t xml:space="preserve"> </w:t>
       </w:r>
@@ -10656,7 +10107,7 @@
         </w:rPr>
         <w:t>приложения</w:t>
       </w:r>
-      <w:bookmarkEnd w:id="33"/>
+      <w:bookmarkEnd w:id="31"/>
     </w:p>
     <w:p>
       <w:pPr>
@@ -10675,7 +10126,6 @@
           <w:sz w:val="28"/>
           <w:szCs w:val="28"/>
           <w:highlight w:val="yellow"/>
-          <w:lang w:val="en-US"/>
         </w:rPr>
       </w:pPr>
       <w:r>
@@ -10685,6 +10135,78 @@
           <w:highlight w:val="yellow"/>
         </w:rPr>
         <w:t>Для</w:t>
+      </w:r>
+      <w:r>
+        <w:rPr>
+          <w:sz w:val="28"/>
+          <w:szCs w:val="28"/>
+          <w:highlight w:val="yellow"/>
+        </w:rPr>
+        <w:t xml:space="preserve"> </w:t>
+      </w:r>
+      <w:r>
+        <w:rPr>
+          <w:sz w:val="28"/>
+          <w:szCs w:val="28"/>
+          <w:highlight w:val="yellow"/>
+        </w:rPr>
+        <w:t>тестирования</w:t>
+      </w:r>
+      <w:r>
+        <w:rPr>
+          <w:sz w:val="28"/>
+          <w:szCs w:val="28"/>
+          <w:highlight w:val="yellow"/>
+        </w:rPr>
+        <w:t xml:space="preserve"> </w:t>
+      </w:r>
+      <w:r>
+        <w:rPr>
+          <w:sz w:val="28"/>
+          <w:szCs w:val="28"/>
+          <w:highlight w:val="yellow"/>
+        </w:rPr>
+        <w:t>приложения</w:t>
+      </w:r>
+      <w:r>
+        <w:rPr>
+          <w:sz w:val="28"/>
+          <w:szCs w:val="28"/>
+          <w:highlight w:val="yellow"/>
+        </w:rPr>
+        <w:t xml:space="preserve"> </w:t>
+      </w:r>
+      <w:r>
+        <w:rPr>
+          <w:sz w:val="28"/>
+          <w:szCs w:val="28"/>
+          <w:highlight w:val="yellow"/>
+        </w:rPr>
+        <w:t>были</w:t>
+      </w:r>
+      <w:r>
+        <w:rPr>
+          <w:sz w:val="28"/>
+          <w:szCs w:val="28"/>
+          <w:highlight w:val="yellow"/>
+        </w:rPr>
+        <w:t xml:space="preserve"> </w:t>
+      </w:r>
+      <w:r>
+        <w:rPr>
+          <w:sz w:val="28"/>
+          <w:szCs w:val="28"/>
+          <w:highlight w:val="yellow"/>
+        </w:rPr>
+        <w:t>написаны</w:t>
+      </w:r>
+      <w:r>
+        <w:rPr>
+          <w:sz w:val="28"/>
+          <w:szCs w:val="28"/>
+          <w:highlight w:val="yellow"/>
+        </w:rPr>
+        <w:t xml:space="preserve"> </w:t>
       </w:r>
       <w:r>
         <w:rPr>
@@ -10693,6 +10215,14 @@
           <w:highlight w:val="yellow"/>
           <w:lang w:val="en-US"/>
         </w:rPr>
+        <w:t>Unit</w:t>
+      </w:r>
+      <w:r>
+        <w:rPr>
+          <w:sz w:val="28"/>
+          <w:szCs w:val="28"/>
+          <w:highlight w:val="yellow"/>
+        </w:rPr>
         <w:t xml:space="preserve"> </w:t>
       </w:r>
       <w:r>
@@ -10701,14 +10231,13 @@
           <w:szCs w:val="28"/>
           <w:highlight w:val="yellow"/>
         </w:rPr>
-        <w:t>тестирования</w:t>
+        <w:t>тесты</w:t>
       </w:r>
       <w:r>
         <w:rPr>
           <w:sz w:val="28"/>
           <w:szCs w:val="28"/>
           <w:highlight w:val="yellow"/>
-          <w:lang w:val="en-US"/>
         </w:rPr>
         <w:t xml:space="preserve"> </w:t>
       </w:r>
@@ -10718,14 +10247,13 @@
           <w:szCs w:val="28"/>
           <w:highlight w:val="yellow"/>
         </w:rPr>
-        <w:t>приложения</w:t>
+        <w:t>для</w:t>
       </w:r>
       <w:r>
         <w:rPr>
           <w:sz w:val="28"/>
           <w:szCs w:val="28"/>
           <w:highlight w:val="yellow"/>
-          <w:lang w:val="en-US"/>
         </w:rPr>
         <w:t xml:space="preserve"> </w:t>
       </w:r>
@@ -10735,14 +10263,13 @@
           <w:szCs w:val="28"/>
           <w:highlight w:val="yellow"/>
         </w:rPr>
-        <w:t>были</w:t>
+        <w:t>ключевого</w:t>
       </w:r>
       <w:r>
         <w:rPr>
           <w:sz w:val="28"/>
           <w:szCs w:val="28"/>
           <w:highlight w:val="yellow"/>
-          <w:lang w:val="en-US"/>
         </w:rPr>
         <w:t xml:space="preserve"> </w:t>
       </w:r>
@@ -10752,100 +10279,13 @@
           <w:szCs w:val="28"/>
           <w:highlight w:val="yellow"/>
         </w:rPr>
-        <w:t>написаны</w:t>
+        <w:t>функционала</w:t>
       </w:r>
       <w:r>
         <w:rPr>
           <w:sz w:val="28"/>
           <w:szCs w:val="28"/>
           <w:highlight w:val="yellow"/>
-          <w:lang w:val="en-US"/>
-        </w:rPr>
-        <w:t xml:space="preserve"> </w:t>
-      </w:r>
-      <w:r>
-        <w:rPr>
-          <w:sz w:val="28"/>
-          <w:szCs w:val="28"/>
-          <w:highlight w:val="yellow"/>
-          <w:lang w:val="en-US"/>
-        </w:rPr>
-        <w:t>Unit</w:t>
-      </w:r>
-      <w:r>
-        <w:rPr>
-          <w:sz w:val="28"/>
-          <w:szCs w:val="28"/>
-          <w:highlight w:val="yellow"/>
-          <w:lang w:val="en-US"/>
-        </w:rPr>
-        <w:t xml:space="preserve"> </w:t>
-      </w:r>
-      <w:r>
-        <w:rPr>
-          <w:sz w:val="28"/>
-          <w:szCs w:val="28"/>
-          <w:highlight w:val="yellow"/>
-        </w:rPr>
-        <w:t>тесты</w:t>
-      </w:r>
-      <w:r>
-        <w:rPr>
-          <w:sz w:val="28"/>
-          <w:szCs w:val="28"/>
-          <w:highlight w:val="yellow"/>
-          <w:lang w:val="en-US"/>
-        </w:rPr>
-        <w:t xml:space="preserve"> </w:t>
-      </w:r>
-      <w:r>
-        <w:rPr>
-          <w:sz w:val="28"/>
-          <w:szCs w:val="28"/>
-          <w:highlight w:val="yellow"/>
-        </w:rPr>
-        <w:t>для</w:t>
-      </w:r>
-      <w:r>
-        <w:rPr>
-          <w:sz w:val="28"/>
-          <w:szCs w:val="28"/>
-          <w:highlight w:val="yellow"/>
-          <w:lang w:val="en-US"/>
-        </w:rPr>
-        <w:t xml:space="preserve"> </w:t>
-      </w:r>
-      <w:r>
-        <w:rPr>
-          <w:sz w:val="28"/>
-          <w:szCs w:val="28"/>
-          <w:highlight w:val="yellow"/>
-        </w:rPr>
-        <w:t>ключевого</w:t>
-      </w:r>
-      <w:r>
-        <w:rPr>
-          <w:sz w:val="28"/>
-          <w:szCs w:val="28"/>
-          <w:highlight w:val="yellow"/>
-          <w:lang w:val="en-US"/>
-        </w:rPr>
-        <w:t xml:space="preserve"> </w:t>
-      </w:r>
-      <w:r>
-        <w:rPr>
-          <w:sz w:val="28"/>
-          <w:szCs w:val="28"/>
-          <w:highlight w:val="yellow"/>
-        </w:rPr>
-        <w:t>функционала</w:t>
-      </w:r>
-      <w:r>
-        <w:rPr>
-          <w:sz w:val="28"/>
-          <w:szCs w:val="28"/>
-          <w:highlight w:val="yellow"/>
-          <w:lang w:val="en-US"/>
         </w:rPr>
         <w:t xml:space="preserve"> ….</w:t>
       </w:r>
@@ -10883,7 +10323,6 @@
           <w:sz w:val="28"/>
           <w:szCs w:val="28"/>
           <w:highlight w:val="yellow"/>
-          <w:lang w:val="en-US"/>
         </w:rPr>
         <w:t xml:space="preserve"> </w:t>
       </w:r>
@@ -10903,6 +10342,80 @@
         </w:rPr>
         <w:t>естирование</w:t>
       </w:r>
+      <w:r>
+        <w:rPr>
+          <w:sz w:val="28"/>
+          <w:szCs w:val="28"/>
+          <w:highlight w:val="yellow"/>
+        </w:rPr>
+        <w:t xml:space="preserve"> </w:t>
+      </w:r>
+      <w:r>
+        <w:rPr>
+          <w:sz w:val="28"/>
+          <w:szCs w:val="28"/>
+          <w:highlight w:val="yellow"/>
+        </w:rPr>
+        <w:t>проекта</w:t>
+      </w:r>
+      <w:r>
+        <w:rPr>
+          <w:sz w:val="28"/>
+          <w:szCs w:val="28"/>
+          <w:highlight w:val="yellow"/>
+        </w:rPr>
+        <w:t xml:space="preserve"> </w:t>
+      </w:r>
+      <w:r>
+        <w:rPr>
+          <w:sz w:val="28"/>
+          <w:szCs w:val="28"/>
+          <w:highlight w:val="yellow"/>
+        </w:rPr>
+        <w:t>производилось</w:t>
+      </w:r>
+      <w:r>
+        <w:rPr>
+          <w:sz w:val="28"/>
+          <w:szCs w:val="28"/>
+          <w:highlight w:val="yellow"/>
+        </w:rPr>
+        <w:t xml:space="preserve"> </w:t>
+      </w:r>
+      <w:r>
+        <w:rPr>
+          <w:sz w:val="28"/>
+          <w:szCs w:val="28"/>
+          <w:highlight w:val="yellow"/>
+        </w:rPr>
+        <w:t>с</w:t>
+      </w:r>
+      <w:r>
+        <w:rPr>
+          <w:sz w:val="28"/>
+          <w:szCs w:val="28"/>
+          <w:highlight w:val="yellow"/>
+        </w:rPr>
+        <w:t xml:space="preserve"> </w:t>
+      </w:r>
+      <w:r>
+        <w:rPr>
+          <w:sz w:val="28"/>
+          <w:szCs w:val="28"/>
+          <w:highlight w:val="yellow"/>
+        </w:rPr>
+        <w:t>использованием</w:t>
+      </w:r>
+      <w:proofErr w:type="gramStart"/>
+      <w:r>
+        <w:rPr>
+          <w:sz w:val="28"/>
+          <w:szCs w:val="28"/>
+          <w:highlight w:val="yellow"/>
+        </w:rPr>
+        <w:t xml:space="preserve"> ….</w:t>
+      </w:r>
+      <w:proofErr w:type="gramEnd"/>
       <w:r>
         <w:rPr>
           <w:sz w:val="28"/>
@@ -10910,91 +10423,13 @@
           <w:highlight w:val="yellow"/>
           <w:lang w:val="en-US"/>
         </w:rPr>
-        <w:t xml:space="preserve"> </w:t>
+        <w:t>Selenium</w:t>
       </w:r>
       <w:r>
         <w:rPr>
           <w:sz w:val="28"/>
           <w:szCs w:val="28"/>
           <w:highlight w:val="yellow"/>
-        </w:rPr>
-        <w:t>проекта</w:t>
-      </w:r>
-      <w:r>
-        <w:rPr>
-          <w:sz w:val="28"/>
-          <w:szCs w:val="28"/>
-          <w:highlight w:val="yellow"/>
-          <w:lang w:val="en-US"/>
-        </w:rPr>
-        <w:t xml:space="preserve"> </w:t>
-      </w:r>
-      <w:r>
-        <w:rPr>
-          <w:sz w:val="28"/>
-          <w:szCs w:val="28"/>
-          <w:highlight w:val="yellow"/>
-        </w:rPr>
-        <w:t>производилось</w:t>
-      </w:r>
-      <w:r>
-        <w:rPr>
-          <w:sz w:val="28"/>
-          <w:szCs w:val="28"/>
-          <w:highlight w:val="yellow"/>
-          <w:lang w:val="en-US"/>
-        </w:rPr>
-        <w:t xml:space="preserve"> </w:t>
-      </w:r>
-      <w:r>
-        <w:rPr>
-          <w:sz w:val="28"/>
-          <w:szCs w:val="28"/>
-          <w:highlight w:val="yellow"/>
-        </w:rPr>
-        <w:t>с</w:t>
-      </w:r>
-      <w:r>
-        <w:rPr>
-          <w:sz w:val="28"/>
-          <w:szCs w:val="28"/>
-          <w:highlight w:val="yellow"/>
-          <w:lang w:val="en-US"/>
-        </w:rPr>
-        <w:t xml:space="preserve"> </w:t>
-      </w:r>
-      <w:r>
-        <w:rPr>
-          <w:sz w:val="28"/>
-          <w:szCs w:val="28"/>
-          <w:highlight w:val="yellow"/>
-        </w:rPr>
-        <w:t>использованием</w:t>
-      </w:r>
-      <w:r>
-        <w:rPr>
-          <w:sz w:val="28"/>
-          <w:szCs w:val="28"/>
-          <w:highlight w:val="yellow"/>
-          <w:lang w:val="en-US"/>
-        </w:rPr>
-        <w:t xml:space="preserve"> ….</w:t>
-      </w:r>
-      <w:r>
-        <w:rPr>
-          <w:sz w:val="28"/>
-          <w:szCs w:val="28"/>
-          <w:highlight w:val="yellow"/>
-          <w:lang w:val="en-US"/>
-        </w:rPr>
-        <w:t>Selenium</w:t>
-      </w:r>
-      <w:r>
-        <w:rPr>
-          <w:sz w:val="28"/>
-          <w:szCs w:val="28"/>
-          <w:highlight w:val="yellow"/>
-          <w:lang w:val="en-US"/>
         </w:rPr>
         <w:t xml:space="preserve">…. </w:t>
       </w:r>
@@ -11058,7 +10493,6 @@
           <w:sz w:val="28"/>
           <w:szCs w:val="28"/>
           <w:highlight w:val="yellow"/>
-          <w:lang w:val="en-US"/>
         </w:rPr>
       </w:pPr>
       <w:r>
@@ -11068,6 +10502,30 @@
           <w:highlight w:val="yellow"/>
         </w:rPr>
         <w:t>Результат</w:t>
+      </w:r>
+      <w:r>
+        <w:rPr>
+          <w:sz w:val="28"/>
+          <w:szCs w:val="28"/>
+          <w:highlight w:val="yellow"/>
+        </w:rPr>
+        <w:t xml:space="preserve"> </w:t>
+      </w:r>
+      <w:r>
+        <w:rPr>
+          <w:sz w:val="28"/>
+          <w:szCs w:val="28"/>
+          <w:highlight w:val="yellow"/>
+        </w:rPr>
+        <w:t>написания</w:t>
+      </w:r>
+      <w:r>
+        <w:rPr>
+          <w:sz w:val="28"/>
+          <w:szCs w:val="28"/>
+          <w:highlight w:val="yellow"/>
+        </w:rPr>
+        <w:t xml:space="preserve"> </w:t>
       </w:r>
       <w:r>
         <w:rPr>
@@ -11076,6 +10534,14 @@
           <w:highlight w:val="yellow"/>
           <w:lang w:val="en-US"/>
         </w:rPr>
+        <w:t>Unit</w:t>
+      </w:r>
+      <w:r>
+        <w:rPr>
+          <w:sz w:val="28"/>
+          <w:szCs w:val="28"/>
+          <w:highlight w:val="yellow"/>
+        </w:rPr>
         <w:t xml:space="preserve"> </w:t>
       </w:r>
       <w:r>
@@ -11084,14 +10550,13 @@
           <w:szCs w:val="28"/>
           <w:highlight w:val="yellow"/>
         </w:rPr>
-        <w:t>написания</w:t>
+        <w:t>тестов</w:t>
       </w:r>
       <w:r>
         <w:rPr>
           <w:sz w:val="28"/>
           <w:szCs w:val="28"/>
           <w:highlight w:val="yellow"/>
-          <w:lang w:val="en-US"/>
         </w:rPr>
         <w:t xml:space="preserve"> </w:t>
       </w:r>
@@ -11100,16 +10565,14 @@
           <w:sz w:val="28"/>
           <w:szCs w:val="28"/>
           <w:highlight w:val="yellow"/>
-          <w:lang w:val="en-US"/>
-        </w:rPr>
-        <w:t>Unit</w:t>
+        </w:rPr>
+        <w:t>представлен</w:t>
       </w:r>
       <w:r>
         <w:rPr>
           <w:sz w:val="28"/>
           <w:szCs w:val="28"/>
           <w:highlight w:val="yellow"/>
-          <w:lang w:val="en-US"/>
         </w:rPr>
         <w:t xml:space="preserve"> </w:t>
       </w:r>
@@ -11119,14 +10582,13 @@
           <w:szCs w:val="28"/>
           <w:highlight w:val="yellow"/>
         </w:rPr>
-        <w:t>тестов</w:t>
+        <w:t>в</w:t>
       </w:r>
       <w:r>
         <w:rPr>
           <w:sz w:val="28"/>
           <w:szCs w:val="28"/>
           <w:highlight w:val="yellow"/>
-          <w:lang w:val="en-US"/>
         </w:rPr>
         <w:t xml:space="preserve"> </w:t>
       </w:r>
@@ -11136,48 +10598,13 @@
           <w:szCs w:val="28"/>
           <w:highlight w:val="yellow"/>
         </w:rPr>
-        <w:t>представлен</w:t>
+        <w:t>Листинге</w:t>
       </w:r>
       <w:r>
         <w:rPr>
           <w:sz w:val="28"/>
           <w:szCs w:val="28"/>
           <w:highlight w:val="yellow"/>
-          <w:lang w:val="en-US"/>
-        </w:rPr>
-        <w:t xml:space="preserve"> </w:t>
-      </w:r>
-      <w:r>
-        <w:rPr>
-          <w:sz w:val="28"/>
-          <w:szCs w:val="28"/>
-          <w:highlight w:val="yellow"/>
-        </w:rPr>
-        <w:t>в</w:t>
-      </w:r>
-      <w:r>
-        <w:rPr>
-          <w:sz w:val="28"/>
-          <w:szCs w:val="28"/>
-          <w:highlight w:val="yellow"/>
-          <w:lang w:val="en-US"/>
-        </w:rPr>
-        <w:t xml:space="preserve"> </w:t>
-      </w:r>
-      <w:r>
-        <w:rPr>
-          <w:sz w:val="28"/>
-          <w:szCs w:val="28"/>
-          <w:highlight w:val="yellow"/>
-        </w:rPr>
-        <w:t>Листинге</w:t>
-      </w:r>
-      <w:r>
-        <w:rPr>
-          <w:sz w:val="28"/>
-          <w:szCs w:val="28"/>
-          <w:highlight w:val="yellow"/>
-          <w:lang w:val="en-US"/>
         </w:rPr>
         <w:t xml:space="preserve"> …</w:t>
       </w:r>
@@ -11199,7 +10626,6 @@
           <w:rFonts w:cs="Times New Roman"/>
           <w:sz w:val="28"/>
           <w:szCs w:val="28"/>
-          <w:lang w:val="en-US"/>
         </w:rPr>
       </w:pPr>
       <w:r>
@@ -11208,6 +10634,7 @@
           <w:szCs w:val="28"/>
           <w:highlight w:val="yellow"/>
         </w:rPr>
+        <w:lastRenderedPageBreak/>
         <w:t>Результат</w:t>
       </w:r>
       <w:r>
@@ -11215,7 +10642,6 @@
           <w:sz w:val="28"/>
           <w:szCs w:val="28"/>
           <w:highlight w:val="yellow"/>
-          <w:lang w:val="en-US"/>
         </w:rPr>
         <w:t xml:space="preserve"> </w:t>
       </w:r>
@@ -11232,7 +10658,6 @@
           <w:sz w:val="28"/>
           <w:szCs w:val="28"/>
           <w:highlight w:val="yellow"/>
-          <w:lang w:val="en-US"/>
         </w:rPr>
         <w:t xml:space="preserve"> </w:t>
       </w:r>
@@ -11249,7 +10674,6 @@
           <w:sz w:val="28"/>
           <w:szCs w:val="28"/>
           <w:highlight w:val="yellow"/>
-          <w:lang w:val="en-US"/>
         </w:rPr>
         <w:t xml:space="preserve"> </w:t>
       </w:r>
@@ -11266,7 +10690,6 @@
           <w:sz w:val="28"/>
           <w:szCs w:val="28"/>
           <w:highlight w:val="yellow"/>
-          <w:lang w:val="en-US"/>
         </w:rPr>
         <w:t xml:space="preserve"> </w:t>
       </w:r>
@@ -11283,7 +10706,6 @@
           <w:sz w:val="28"/>
           <w:szCs w:val="28"/>
           <w:highlight w:val="yellow"/>
-          <w:lang w:val="en-US"/>
         </w:rPr>
         <w:t xml:space="preserve"> </w:t>
       </w:r>
@@ -11300,7 +10722,6 @@
           <w:sz w:val="28"/>
           <w:szCs w:val="28"/>
           <w:highlight w:val="yellow"/>
-          <w:lang w:val="en-US"/>
         </w:rPr>
         <w:t xml:space="preserve"> </w:t>
       </w:r>
@@ -11317,7 +10738,6 @@
           <w:sz w:val="28"/>
           <w:szCs w:val="28"/>
           <w:highlight w:val="yellow"/>
-          <w:lang w:val="en-US"/>
         </w:rPr>
         <w:t xml:space="preserve"> …</w:t>
       </w:r>
@@ -11333,19 +10753,16 @@
           <w:b/>
           <w:color w:val="auto"/>
           <w:sz w:val="32"/>
-          <w:lang w:val="en-US"/>
-        </w:rPr>
-      </w:pPr>
-      <w:bookmarkStart w:id="34" w:name="_Toc183740848"/>
+        </w:rPr>
+      </w:pPr>
+      <w:bookmarkStart w:id="32" w:name="_Toc183740848"/>
       <w:r>
         <w:rPr>
           <w:rFonts w:ascii="Times New Roman" w:hAnsi="Times New Roman" w:cs="Times New Roman"/>
           <w:b/>
           <w:color w:val="auto"/>
           <w:sz w:val="32"/>
-          <w:lang w:val="en-US"/>
-        </w:rPr>
-        <w:lastRenderedPageBreak/>
+        </w:rPr>
         <w:t xml:space="preserve">3.4 </w:t>
       </w:r>
       <w:r>
@@ -11363,7 +10780,6 @@
           <w:b/>
           <w:color w:val="auto"/>
           <w:sz w:val="32"/>
-          <w:lang w:val="en-US"/>
         </w:rPr>
         <w:t xml:space="preserve"> </w:t>
       </w:r>
@@ -11376,7 +10792,7 @@
         </w:rPr>
         <w:t>кода</w:t>
       </w:r>
-      <w:bookmarkEnd w:id="34"/>
+      <w:bookmarkEnd w:id="32"/>
     </w:p>
     <w:p>
       <w:pPr>
@@ -11412,19 +10828,10 @@
           <w:sz w:val="28"/>
           <w:szCs w:val="28"/>
           <w:highlight w:val="yellow"/>
-          <w:lang w:val="en-US"/>
-        </w:rPr>
-        <w:t xml:space="preserve"> KDoc </w:t>
-      </w:r>
-      <w:r>
-        <w:rPr>
-          <w:rFonts w:cs="Times New Roman"/>
-          <w:sz w:val="28"/>
-          <w:szCs w:val="28"/>
-          <w:highlight w:val="yellow"/>
-        </w:rPr>
-        <w:t>для</w:t>
-      </w:r>
+        </w:rPr>
+        <w:t xml:space="preserve"> </w:t>
+      </w:r>
+      <w:proofErr w:type="spellStart"/>
       <w:r>
         <w:rPr>
           <w:rFonts w:cs="Times New Roman"/>
@@ -11433,6 +10840,16 @@
           <w:highlight w:val="yellow"/>
           <w:lang w:val="en-US"/>
         </w:rPr>
+        <w:t>KDoc</w:t>
+      </w:r>
+      <w:proofErr w:type="spellEnd"/>
+      <w:r>
+        <w:rPr>
+          <w:rFonts w:cs="Times New Roman"/>
+          <w:sz w:val="28"/>
+          <w:szCs w:val="28"/>
+          <w:highlight w:val="yellow"/>
+        </w:rPr>
         <w:t xml:space="preserve"> </w:t>
       </w:r>
       <w:r>
@@ -11442,6 +10859,24 @@
           <w:szCs w:val="28"/>
           <w:highlight w:val="yellow"/>
         </w:rPr>
+        <w:t>для</w:t>
+      </w:r>
+      <w:r>
+        <w:rPr>
+          <w:rFonts w:cs="Times New Roman"/>
+          <w:sz w:val="28"/>
+          <w:szCs w:val="28"/>
+          <w:highlight w:val="yellow"/>
+        </w:rPr>
+        <w:t xml:space="preserve"> </w:t>
+      </w:r>
+      <w:r>
+        <w:rPr>
+          <w:rFonts w:cs="Times New Roman"/>
+          <w:sz w:val="28"/>
+          <w:szCs w:val="28"/>
+          <w:highlight w:val="yellow"/>
+        </w:rPr>
         <w:t>описания</w:t>
       </w:r>
       <w:r>
@@ -11450,7 +10885,6 @@
           <w:sz w:val="28"/>
           <w:szCs w:val="28"/>
           <w:highlight w:val="yellow"/>
-          <w:lang w:val="en-US"/>
         </w:rPr>
         <w:t xml:space="preserve"> </w:t>
       </w:r>
@@ -11469,7 +10903,6 @@
           <w:sz w:val="28"/>
           <w:szCs w:val="28"/>
           <w:highlight w:val="yellow"/>
-          <w:lang w:val="en-US"/>
         </w:rPr>
         <w:t xml:space="preserve"> </w:t>
       </w:r>
@@ -11488,7 +10921,6 @@
           <w:sz w:val="28"/>
           <w:szCs w:val="28"/>
           <w:highlight w:val="yellow"/>
-          <w:lang w:val="en-US"/>
         </w:rPr>
         <w:t xml:space="preserve"> </w:t>
       </w:r>
@@ -11544,7 +10976,7 @@
         </w:rPr>
         <w:br w:type="column"/>
       </w:r>
-      <w:bookmarkStart w:id="35" w:name="_Toc183740849"/>
+      <w:bookmarkStart w:id="33" w:name="_Toc183740849"/>
       <w:r>
         <w:rPr>
           <w:rFonts w:cs="Times New Roman"/>
@@ -11552,7 +10984,7 @@
         <w:lastRenderedPageBreak/>
         <w:t>ЗАКЛЮЧЕНИЕ</w:t>
       </w:r>
-      <w:bookmarkEnd w:id="35"/>
+      <w:bookmarkEnd w:id="33"/>
     </w:p>
     <w:p>
       <w:pPr>
@@ -11596,7 +11028,43 @@
             <w14:bevel/>
           </w14:textOutline>
         </w:rPr>
-        <w:t>Разработка интернет-магазина позволила реализовать современное решение для электронной коммерции. Основные задачи проекта выполнены — от проектирования до тестирования и документирования. В будущем возможна интеграция с системами аналитики и добавление новых функций, таких как рекомендации товаров. Разработка проекта также способствовала улучшению навыков программирования на языке Kotlin и развитию командной работы.</w:t>
+        <w:t xml:space="preserve">Разработка интернет-магазина позволила реализовать современное решение для электронной коммерции. Основные задачи проекта выполнены — от проектирования до тестирования и документирования. В будущем возможна интеграция с системами аналитики и добавление новых функций, таких как рекомендации товаров. Разработка проекта также способствовала улучшению навыков программирования на языке </w:t>
+      </w:r>
+      <w:proofErr w:type="spellStart"/>
+      <w:r>
+        <w:rPr>
+          <w:rFonts w:eastAsiaTheme="minorHAnsi" w:cs="Times New Roman"/>
+          <w:color w:val="auto"/>
+          <w:sz w:val="28"/>
+          <w:szCs w:val="22"/>
+          <w:highlight w:val="yellow"/>
+          <w:bdr w:val="none" w:sz="0" w:space="0" w:color="auto"/>
+          <w:lang w:eastAsia="en-US"/>
+          <w14:textOutline w14:w="0" w14:cap="rnd" w14:cmpd="sng" w14:algn="ctr">
+            <w14:noFill/>
+            <w14:prstDash w14:val="solid"/>
+            <w14:bevel/>
+          </w14:textOutline>
+        </w:rPr>
+        <w:t>Kotlin</w:t>
+      </w:r>
+      <w:proofErr w:type="spellEnd"/>
+      <w:r>
+        <w:rPr>
+          <w:rFonts w:eastAsiaTheme="minorHAnsi" w:cs="Times New Roman"/>
+          <w:color w:val="auto"/>
+          <w:sz w:val="28"/>
+          <w:szCs w:val="22"/>
+          <w:highlight w:val="yellow"/>
+          <w:bdr w:val="none" w:sz="0" w:space="0" w:color="auto"/>
+          <w:lang w:eastAsia="en-US"/>
+          <w14:textOutline w14:w="0" w14:cap="rnd" w14:cmpd="sng" w14:algn="ctr">
+            <w14:noFill/>
+            <w14:prstDash w14:val="solid"/>
+            <w14:bevel/>
+          </w14:textOutline>
+        </w:rPr>
+        <w:t xml:space="preserve"> и развитию командной работы.</w:t>
       </w:r>
     </w:p>
     <w:p>
@@ -11743,9 +11211,9 @@
           <w:rFonts w:cs="Times New Roman"/>
         </w:rPr>
       </w:pPr>
-      <w:bookmarkStart w:id="36" w:name="_Toc166722529"/>
-      <w:bookmarkStart w:id="37" w:name="_Toc166722669"/>
-      <w:bookmarkStart w:id="38" w:name="_Toc183740850"/>
+      <w:bookmarkStart w:id="34" w:name="_Toc166722529"/>
+      <w:bookmarkStart w:id="35" w:name="_Toc166722669"/>
+      <w:bookmarkStart w:id="36" w:name="_Toc183740850"/>
       <w:r>
         <w:rPr>
           <w:rFonts w:cs="Times New Roman"/>
@@ -11753,15 +11221,15 @@
         <w:lastRenderedPageBreak/>
         <w:t xml:space="preserve">СПИСОК </w:t>
       </w:r>
+      <w:bookmarkEnd w:id="34"/>
+      <w:bookmarkEnd w:id="35"/>
+      <w:r>
+        <w:rPr>
+          <w:rFonts w:cs="Times New Roman"/>
+        </w:rPr>
+        <w:t>ИСПОЛЬЗОВАННЫХ ИСТОЧНИКОВ</w:t>
+      </w:r>
       <w:bookmarkEnd w:id="36"/>
-      <w:bookmarkEnd w:id="37"/>
-      <w:r>
-        <w:rPr>
-          <w:rFonts w:cs="Times New Roman"/>
-        </w:rPr>
-        <w:t>ИСПОЛЬЗОВАННЫХ ИСТОЧНИКОВ</w:t>
-      </w:r>
-      <w:bookmarkEnd w:id="38"/>
     </w:p>
     <w:p>
       <w:pPr>
@@ -11798,11 +11266,19 @@
           <w:szCs w:val="28"/>
         </w:rPr>
       </w:pPr>
-      <w:r>
-        <w:rPr>
-          <w:szCs w:val="28"/>
-        </w:rPr>
-        <w:t>Блоштин А.В., Лаптев Д.В. Современные подходы к проектированию клиент-серверных приложений // Программные системы: теория и приложения. 2021. №2. URL: https://elibrary.ru/item.asp?id=4652</w:t>
+      <w:proofErr w:type="spellStart"/>
+      <w:r>
+        <w:rPr>
+          <w:szCs w:val="28"/>
+        </w:rPr>
+        <w:t>Блоштин</w:t>
+      </w:r>
+      <w:proofErr w:type="spellEnd"/>
+      <w:r>
+        <w:rPr>
+          <w:szCs w:val="28"/>
+        </w:rPr>
+        <w:t xml:space="preserve"> А.В., Лаптев Д.В. Современные подходы к проектированию клиент-серверных приложений // Программные системы: теория и приложения. 2021. №2. URL: https://elibrary.ru/item.asp?id=4652</w:t>
       </w:r>
       <w:r>
         <w:rPr>
@@ -11824,11 +11300,47 @@
           <w:szCs w:val="28"/>
         </w:rPr>
       </w:pPr>
-      <w:r>
-        <w:rPr>
-          <w:szCs w:val="28"/>
-        </w:rPr>
-        <w:t>Android Developers — официальный сайт документации по разработке на Kotlin: https://developer.android.com/kotlin (дата обращения: 26.11.202</w:t>
+      <w:proofErr w:type="spellStart"/>
+      <w:r>
+        <w:rPr>
+          <w:szCs w:val="28"/>
+        </w:rPr>
+        <w:t>Android</w:t>
+      </w:r>
+      <w:proofErr w:type="spellEnd"/>
+      <w:r>
+        <w:rPr>
+          <w:szCs w:val="28"/>
+        </w:rPr>
+        <w:t xml:space="preserve"> </w:t>
+      </w:r>
+      <w:proofErr w:type="spellStart"/>
+      <w:r>
+        <w:rPr>
+          <w:szCs w:val="28"/>
+        </w:rPr>
+        <w:t>Developers</w:t>
+      </w:r>
+      <w:proofErr w:type="spellEnd"/>
+      <w:r>
+        <w:rPr>
+          <w:szCs w:val="28"/>
+        </w:rPr>
+        <w:t xml:space="preserve"> — официальный сайт документации по разработке на </w:t>
+      </w:r>
+      <w:proofErr w:type="spellStart"/>
+      <w:r>
+        <w:rPr>
+          <w:szCs w:val="28"/>
+        </w:rPr>
+        <w:t>Kotlin</w:t>
+      </w:r>
+      <w:proofErr w:type="spellEnd"/>
+      <w:r>
+        <w:rPr>
+          <w:szCs w:val="28"/>
+        </w:rPr>
+        <w:t>: https://developer.android.com/kotlin (дата обращения: 26.11.202</w:t>
       </w:r>
       <w:r>
         <w:rPr>
@@ -11850,11 +11362,33 @@
           <w:szCs w:val="28"/>
         </w:rPr>
       </w:pPr>
-      <w:r>
-        <w:rPr>
-          <w:szCs w:val="28"/>
-        </w:rPr>
-        <w:t>Kotlin Documentation — полный справочник по языку</w:t>
+      <w:proofErr w:type="spellStart"/>
+      <w:r>
+        <w:rPr>
+          <w:szCs w:val="28"/>
+        </w:rPr>
+        <w:t>Kotlin</w:t>
+      </w:r>
+      <w:proofErr w:type="spellEnd"/>
+      <w:r>
+        <w:rPr>
+          <w:szCs w:val="28"/>
+        </w:rPr>
+        <w:t xml:space="preserve"> </w:t>
+      </w:r>
+      <w:proofErr w:type="spellStart"/>
+      <w:r>
+        <w:rPr>
+          <w:szCs w:val="28"/>
+        </w:rPr>
+        <w:t>Documentation</w:t>
+      </w:r>
+      <w:proofErr w:type="spellEnd"/>
+      <w:r>
+        <w:rPr>
+          <w:szCs w:val="28"/>
+        </w:rPr>
+        <w:t xml:space="preserve"> — полный справочник по языку</w:t>
       </w:r>
       <w:r>
         <w:rPr>
@@ -11888,11 +11422,33 @@
           <w:szCs w:val="28"/>
         </w:rPr>
       </w:pPr>
-      <w:r>
-        <w:rPr>
-          <w:szCs w:val="28"/>
-        </w:rPr>
-        <w:t>Жемеров С., Исакова С. Kotlin в действии. 2-е издание. М.: Питер, 202</w:t>
+      <w:proofErr w:type="spellStart"/>
+      <w:r>
+        <w:rPr>
+          <w:szCs w:val="28"/>
+        </w:rPr>
+        <w:t>Жемеров</w:t>
+      </w:r>
+      <w:proofErr w:type="spellEnd"/>
+      <w:r>
+        <w:rPr>
+          <w:szCs w:val="28"/>
+        </w:rPr>
+        <w:t xml:space="preserve"> С., Исакова С. </w:t>
+      </w:r>
+      <w:proofErr w:type="spellStart"/>
+      <w:r>
+        <w:rPr>
+          <w:szCs w:val="28"/>
+        </w:rPr>
+        <w:t>Kotlin</w:t>
+      </w:r>
+      <w:proofErr w:type="spellEnd"/>
+      <w:r>
+        <w:rPr>
+          <w:szCs w:val="28"/>
+        </w:rPr>
+        <w:t xml:space="preserve"> в действии. 2-е издание. М.: Питер, 202</w:t>
       </w:r>
       <w:r>
         <w:rPr>
@@ -11930,7 +11486,35 @@
         <w:rPr>
           <w:szCs w:val="28"/>
         </w:rPr>
-        <w:t>Документация JUnit — для тестирования Kotlin-приложений: https://junit.org/ju</w:t>
+        <w:t xml:space="preserve">Документация </w:t>
+      </w:r>
+      <w:proofErr w:type="spellStart"/>
+      <w:r>
+        <w:rPr>
+          <w:szCs w:val="28"/>
+        </w:rPr>
+        <w:t>JUnit</w:t>
+      </w:r>
+      <w:proofErr w:type="spellEnd"/>
+      <w:r>
+        <w:rPr>
+          <w:szCs w:val="28"/>
+        </w:rPr>
+        <w:t xml:space="preserve"> — для тестирования </w:t>
+      </w:r>
+      <w:proofErr w:type="spellStart"/>
+      <w:r>
+        <w:rPr>
+          <w:szCs w:val="28"/>
+        </w:rPr>
+        <w:t>Kotlin</w:t>
+      </w:r>
+      <w:proofErr w:type="spellEnd"/>
+      <w:r>
+        <w:rPr>
+          <w:szCs w:val="28"/>
+        </w:rPr>
+        <w:t>-приложений: https://junit.org/ju</w:t>
       </w:r>
       <w:r>
         <w:rPr>
@@ -11966,7 +11550,7 @@
       </w:pPr>
     </w:p>
     <w:sectPr>
-      <w:footerReference w:type="default" r:id="rId21"/>
+      <w:footerReference w:type="default" r:id="rId22"/>
       <w:pgSz w:w="11906" w:h="16838"/>
       <w:pgMar w:top="1134" w:right="851" w:bottom="1134" w:left="1701" w:header="709" w:footer="709" w:gutter="0"/>
       <w:pgNumType w:start="2"/>

</xml_diff>

<commit_message>
Questions disappear after answering
</commit_message>
<xml_diff>
--- a/Отчет по проекту_Петруничев_ИКБО-50-23.docx
+++ b/Отчет по проекту_Петруничев_ИКБО-50-23.docx
@@ -9812,11 +9812,102 @@
     </w:p>
     <w:p>
       <w:pPr>
-        <w:pStyle w:val="Image"/>
-        <w:rPr>
-          <w:lang w:val="en-US"/>
-        </w:rPr>
-      </w:pPr>
+        <w:pBdr>
+          <w:top w:val="none" w:sz="0" w:space="0" w:color="auto"/>
+          <w:left w:val="none" w:sz="0" w:space="0" w:color="auto"/>
+          <w:bottom w:val="none" w:sz="0" w:space="0" w:color="auto"/>
+          <w:right w:val="none" w:sz="0" w:space="0" w:color="auto"/>
+          <w:between w:val="none" w:sz="0" w:space="0" w:color="auto"/>
+          <w:bar w:val="none" w:sz="0" w:color="auto"/>
+        </w:pBdr>
+        <w:spacing w:line="360" w:lineRule="auto"/>
+        <w:ind w:firstLine="709"/>
+        <w:jc w:val="both"/>
+        <w:rPr>
+          <w:rFonts w:cs="Times New Roman"/>
+          <w:sz w:val="28"/>
+          <w:szCs w:val="28"/>
+        </w:rPr>
+      </w:pPr>
+      <w:r>
+        <w:rPr>
+          <w:rFonts w:cs="Times New Roman"/>
+          <w:sz w:val="28"/>
+          <w:szCs w:val="28"/>
+        </w:rPr>
+        <w:t xml:space="preserve">Далее был реализован механизм, замены кнопок на </w:t>
+      </w:r>
+      <w:proofErr w:type="spellStart"/>
+      <w:r>
+        <w:rPr>
+          <w:rFonts w:cs="Times New Roman"/>
+          <w:sz w:val="28"/>
+          <w:szCs w:val="28"/>
+        </w:rPr>
+        <w:t>спейсеры</w:t>
+      </w:r>
+      <w:proofErr w:type="spellEnd"/>
+      <w:r>
+        <w:rPr>
+          <w:rFonts w:cs="Times New Roman"/>
+          <w:sz w:val="28"/>
+          <w:szCs w:val="28"/>
+        </w:rPr>
+        <w:t xml:space="preserve"> при их выборе, чтобы один и тот же вопрос нельзя было выбрать заново.</w:t>
+      </w:r>
+    </w:p>
+    <w:p>
+      <w:pPr>
+        <w:pStyle w:val="af6"/>
+      </w:pPr>
+      <w:r>
+        <w:rPr>
+          <w:noProof/>
+        </w:rPr>
+        <w:drawing>
+          <wp:inline distT="0" distB="0" distL="0" distR="0" wp14:anchorId="6B96E8CF" wp14:editId="78A09BAB">
+            <wp:extent cx="4695825" cy="3529650"/>
+            <wp:effectExtent l="0" t="0" r="0" b="0"/>
+            <wp:docPr id="11" name="Рисунок 11"/>
+            <wp:cNvGraphicFramePr>
+              <a:graphicFrameLocks xmlns:a="http://schemas.openxmlformats.org/drawingml/2006/main" noChangeAspect="1"/>
+            </wp:cNvGraphicFramePr>
+            <a:graphic xmlns:a="http://schemas.openxmlformats.org/drawingml/2006/main">
+              <a:graphicData uri="http://schemas.openxmlformats.org/drawingml/2006/picture">
+                <pic:pic xmlns:pic="http://schemas.openxmlformats.org/drawingml/2006/picture">
+                  <pic:nvPicPr>
+                    <pic:cNvPr id="1" name=""/>
+                    <pic:cNvPicPr/>
+                  </pic:nvPicPr>
+                  <pic:blipFill>
+                    <a:blip r:embed="rId22"/>
+                    <a:stretch>
+                      <a:fillRect/>
+                    </a:stretch>
+                  </pic:blipFill>
+                  <pic:spPr>
+                    <a:xfrm>
+                      <a:off x="0" y="0"/>
+                      <a:ext cx="4698183" cy="3531422"/>
+                    </a:xfrm>
+                    <a:prstGeom prst="rect">
+                      <a:avLst/>
+                    </a:prstGeom>
+                  </pic:spPr>
+                </pic:pic>
+              </a:graphicData>
+            </a:graphic>
+          </wp:inline>
+        </w:drawing>
+      </w:r>
+    </w:p>
+    <w:p>
+      <w:pPr>
+        <w:pStyle w:val="af6"/>
+      </w:pPr>
+      <w:r>
+        <w:t>Рисунок 12 – Исчезающие вопросы после выбора</w:t>
+      </w:r>
     </w:p>
     <w:p>
       <w:pPr>
@@ -9905,6 +9996,7 @@
               <w:rPr>
                 <w:rFonts w:ascii="Courier New" w:hAnsi="Courier New" w:cs="Courier New"/>
               </w:rPr>
+              <w:lastRenderedPageBreak/>
               <w:t>код</w:t>
             </w:r>
           </w:p>
@@ -10493,6 +10585,7 @@
           <w:sz w:val="28"/>
           <w:szCs w:val="28"/>
           <w:highlight w:val="yellow"/>
+          <w:lang w:val="en-US"/>
         </w:rPr>
       </w:pPr>
       <w:r>
@@ -10634,7 +10727,6 @@
           <w:szCs w:val="28"/>
           <w:highlight w:val="yellow"/>
         </w:rPr>
-        <w:lastRenderedPageBreak/>
         <w:t>Результат</w:t>
       </w:r>
       <w:r>
@@ -11550,7 +11642,7 @@
       </w:pPr>
     </w:p>
     <w:sectPr>
-      <w:footerReference w:type="default" r:id="rId22"/>
+      <w:footerReference w:type="default" r:id="rId23"/>
       <w:pgSz w:w="11906" w:h="16838"/>
       <w:pgMar w:top="1134" w:right="851" w:bottom="1134" w:left="1701" w:header="709" w:footer="709" w:gutter="0"/>
       <w:pgNumType w:start="2"/>

</xml_diff>